<commit_message>
Plano de Gerenciamento de Escopo v1.3
</commit_message>
<xml_diff>
--- a/documentos_projeto/PGE_04.docx
+++ b/documentos_projeto/PGE_04.docx
@@ -663,6 +663,151 @@
           </w:p>
         </w:tc>
       </w:tr>
+      <w:tr>
+        <w:trPr>
+          <w:trHeight w:val="340" w:hRule="atLeast"/>
+        </w:trPr>
+        <w:tc>
+          <w:tcPr>
+            <w:tcW w:w="734" w:type="dxa"/>
+            <w:tcBorders>
+              <w:left w:val="single" w:sz="4" w:space="0" w:color="999999"/>
+              <w:bottom w:val="single" w:sz="4" w:space="0" w:color="999999"/>
+              <w:right w:val="single" w:sz="4" w:space="0" w:color="999999"/>
+              <w:insideH w:val="single" w:sz="4" w:space="0" w:color="999999"/>
+              <w:insideV w:val="single" w:sz="4" w:space="0" w:color="999999"/>
+            </w:tcBorders>
+            <w:shd w:fill="FFFFFF" w:val="clear"/>
+            <w:tcMar>
+              <w:left w:w="13" w:type="dxa"/>
+            </w:tcMar>
+            <w:vAlign w:val="center"/>
+          </w:tcPr>
+          <w:p>
+            <w:pPr>
+              <w:pStyle w:val="Verses"/>
+              <w:rPr>
+                <w:rFonts w:ascii="Arial Unicode MS" w:hAnsi="Arial Unicode MS"/>
+                <w:sz w:val="20"/>
+                <w:szCs w:val="20"/>
+              </w:rPr>
+            </w:pPr>
+            <w:r>
+              <w:rPr>
+                <w:rFonts w:ascii="Arial Unicode MS" w:hAnsi="Arial Unicode MS"/>
+                <w:sz w:val="20"/>
+                <w:szCs w:val="20"/>
+              </w:rPr>
+              <w:t>1.3</w:t>
+            </w:r>
+          </w:p>
+        </w:tc>
+        <w:tc>
+          <w:tcPr>
+            <w:tcW w:w="1306" w:type="dxa"/>
+            <w:tcBorders>
+              <w:left w:val="single" w:sz="4" w:space="0" w:color="999999"/>
+              <w:bottom w:val="single" w:sz="4" w:space="0" w:color="999999"/>
+              <w:right w:val="single" w:sz="4" w:space="0" w:color="999999"/>
+              <w:insideH w:val="single" w:sz="4" w:space="0" w:color="999999"/>
+              <w:insideV w:val="single" w:sz="4" w:space="0" w:color="999999"/>
+            </w:tcBorders>
+            <w:shd w:fill="FFFFFF" w:val="clear"/>
+            <w:tcMar>
+              <w:left w:w="13" w:type="dxa"/>
+            </w:tcMar>
+            <w:vAlign w:val="center"/>
+          </w:tcPr>
+          <w:p>
+            <w:pPr>
+              <w:pStyle w:val="Verses"/>
+              <w:rPr>
+                <w:rFonts w:ascii="Arial Unicode MS" w:hAnsi="Arial Unicode MS"/>
+                <w:sz w:val="20"/>
+                <w:szCs w:val="20"/>
+              </w:rPr>
+            </w:pPr>
+            <w:r>
+              <w:rPr>
+                <w:rFonts w:ascii="Arial Unicode MS" w:hAnsi="Arial Unicode MS"/>
+                <w:sz w:val="20"/>
+                <w:szCs w:val="20"/>
+              </w:rPr>
+              <w:t>04/10/2016</w:t>
+            </w:r>
+          </w:p>
+        </w:tc>
+        <w:tc>
+          <w:tcPr>
+            <w:tcW w:w="2240" w:type="dxa"/>
+            <w:tcBorders>
+              <w:left w:val="single" w:sz="4" w:space="0" w:color="999999"/>
+              <w:bottom w:val="single" w:sz="4" w:space="0" w:color="999999"/>
+              <w:right w:val="single" w:sz="4" w:space="0" w:color="999999"/>
+              <w:insideH w:val="single" w:sz="4" w:space="0" w:color="999999"/>
+              <w:insideV w:val="single" w:sz="4" w:space="0" w:color="999999"/>
+            </w:tcBorders>
+            <w:shd w:fill="FFFFFF" w:val="clear"/>
+            <w:tcMar>
+              <w:left w:w="13" w:type="dxa"/>
+            </w:tcMar>
+            <w:vAlign w:val="center"/>
+          </w:tcPr>
+          <w:p>
+            <w:pPr>
+              <w:pStyle w:val="Verses"/>
+              <w:rPr>
+                <w:rFonts w:ascii="Arial Unicode MS" w:hAnsi="Arial Unicode MS"/>
+                <w:sz w:val="20"/>
+                <w:szCs w:val="20"/>
+              </w:rPr>
+            </w:pPr>
+            <w:r>
+              <w:rPr>
+                <w:rFonts w:ascii="Arial Unicode MS" w:hAnsi="Arial Unicode MS"/>
+                <w:sz w:val="20"/>
+                <w:szCs w:val="20"/>
+              </w:rPr>
+              <w:t>Leonardo Baiser</w:t>
+            </w:r>
+          </w:p>
+        </w:tc>
+        <w:tc>
+          <w:tcPr>
+            <w:tcW w:w="4390" w:type="dxa"/>
+            <w:tcBorders>
+              <w:left w:val="single" w:sz="4" w:space="0" w:color="999999"/>
+              <w:bottom w:val="single" w:sz="4" w:space="0" w:color="999999"/>
+              <w:right w:val="single" w:sz="4" w:space="0" w:color="999999"/>
+              <w:insideH w:val="single" w:sz="4" w:space="0" w:color="999999"/>
+              <w:insideV w:val="single" w:sz="4" w:space="0" w:color="999999"/>
+            </w:tcBorders>
+            <w:shd w:fill="FFFFFF" w:val="clear"/>
+            <w:tcMar>
+              <w:left w:w="13" w:type="dxa"/>
+            </w:tcMar>
+            <w:vAlign w:val="center"/>
+          </w:tcPr>
+          <w:p>
+            <w:pPr>
+              <w:pStyle w:val="Verses"/>
+              <w:rPr>
+                <w:rFonts w:ascii="Arial Unicode MS" w:hAnsi="Arial Unicode MS"/>
+                <w:sz w:val="20"/>
+                <w:szCs w:val="20"/>
+              </w:rPr>
+            </w:pPr>
+            <w:r>
+              <w:rPr>
+                <w:rFonts w:ascii="Arial Unicode MS" w:hAnsi="Arial Unicode MS"/>
+                <w:sz w:val="20"/>
+                <w:szCs w:val="20"/>
+              </w:rPr>
+              <w:t>Premissas e Entregas</w:t>
+            </w:r>
+          </w:p>
+        </w:tc>
+      </w:tr>
     </w:tbl>
     <w:p>
       <w:pPr>
@@ -1779,7 +1924,97 @@
           <w:szCs w:val="22"/>
           <w:lang w:val="pt-BR"/>
         </w:rPr>
-        <w:t>Tempo para execução do projeto pode ser um fator que limitará funcionalidades do produto.</w:t>
+        <w:t xml:space="preserve">Tempo para execução do projeto </w:t>
+      </w:r>
+      <w:r>
+        <w:rPr>
+          <w:rFonts w:cs="Arial" w:ascii="Arial Unicode MS" w:hAnsi="Arial Unicode MS"/>
+          <w:b w:val="false"/>
+          <w:sz w:val="22"/>
+          <w:szCs w:val="22"/>
+          <w:lang w:val="pt-BR"/>
+        </w:rPr>
+        <w:t>é</w:t>
+      </w:r>
+      <w:r>
+        <w:rPr>
+          <w:rFonts w:cs="Arial" w:ascii="Arial Unicode MS" w:hAnsi="Arial Unicode MS"/>
+          <w:b w:val="false"/>
+          <w:sz w:val="22"/>
+          <w:szCs w:val="22"/>
+          <w:lang w:val="pt-BR"/>
+        </w:rPr>
+        <w:t xml:space="preserve"> u</w:t>
+      </w:r>
+      <w:r>
+        <w:rPr>
+          <w:rFonts w:cs="Arial" w:ascii="Arial Unicode MS" w:hAnsi="Arial Unicode MS"/>
+          <w:b w:val="false"/>
+          <w:sz w:val="22"/>
+          <w:szCs w:val="22"/>
+          <w:lang w:val="pt-BR"/>
+        </w:rPr>
+        <w:t>ns dos</w:t>
+      </w:r>
+      <w:r>
+        <w:rPr>
+          <w:rFonts w:cs="Arial" w:ascii="Arial Unicode MS" w:hAnsi="Arial Unicode MS"/>
+          <w:b w:val="false"/>
+          <w:sz w:val="22"/>
+          <w:szCs w:val="22"/>
+          <w:lang w:val="pt-BR"/>
+        </w:rPr>
+        <w:t xml:space="preserve"> fator</w:t>
+      </w:r>
+      <w:r>
+        <w:rPr>
+          <w:rFonts w:cs="Arial" w:ascii="Arial Unicode MS" w:hAnsi="Arial Unicode MS"/>
+          <w:b w:val="false"/>
+          <w:sz w:val="22"/>
+          <w:szCs w:val="22"/>
+          <w:lang w:val="pt-BR"/>
+        </w:rPr>
+        <w:t>es</w:t>
+      </w:r>
+      <w:r>
+        <w:rPr>
+          <w:rFonts w:cs="Arial" w:ascii="Arial Unicode MS" w:hAnsi="Arial Unicode MS"/>
+          <w:b w:val="false"/>
+          <w:sz w:val="22"/>
+          <w:szCs w:val="22"/>
+          <w:lang w:val="pt-BR"/>
+        </w:rPr>
+        <w:t xml:space="preserve"> que </w:t>
+      </w:r>
+      <w:r>
+        <w:rPr>
+          <w:rFonts w:cs="Arial" w:ascii="Arial Unicode MS" w:hAnsi="Arial Unicode MS"/>
+          <w:b w:val="false"/>
+          <w:sz w:val="22"/>
+          <w:szCs w:val="22"/>
+          <w:lang w:val="pt-BR"/>
+        </w:rPr>
+        <w:t>irão limitar as</w:t>
+      </w:r>
+      <w:r>
+        <w:rPr>
+          <w:rFonts w:cs="Arial" w:ascii="Arial Unicode MS" w:hAnsi="Arial Unicode MS"/>
+          <w:b w:val="false"/>
+          <w:sz w:val="22"/>
+          <w:szCs w:val="22"/>
+          <w:lang w:val="pt-BR"/>
+        </w:rPr>
+        <w:t xml:space="preserve"> funcionalidades do produto, </w:t>
+      </w:r>
+      <w:r>
+        <w:rPr>
+          <w:rFonts w:cs="Arial" w:ascii="Arial Unicode MS" w:hAnsi="Arial Unicode MS"/>
+          <w:b w:val="false"/>
+          <w:sz w:val="22"/>
+          <w:szCs w:val="22"/>
+          <w:lang w:val="pt-BR"/>
+        </w:rPr>
+        <w:t>outro fator é a inexistência de um cliente real, neste caso tratando de um trabalho acadêmico a elicitação de requisitos torna-se inviável.</w:t>
       </w:r>
     </w:p>
     <w:p>
@@ -1822,47 +2057,7 @@
       </w:pPr>
       <w:r>
         <w:rPr/>
-        <w:t xml:space="preserve">[Relacione as </w:t>
-      </w:r>
-      <w:hyperlink r:id="rId2">
-        <w:r>
-          <w:rPr>
-            <w:rStyle w:val="InternetLink"/>
-          </w:rPr>
-          <w:t>premissas do projeto</w:t>
-        </w:r>
-      </w:hyperlink>
-      <w:r>
-        <w:rPr/>
-        <w:t xml:space="preserve">, ou seja, fatores considerados verdadeiros sem prova </w:t>
-      </w:r>
-      <w:r>
-        <w:rPr>
-          <w:u w:val="single"/>
-        </w:rPr>
-        <w:t>para fins de planejamento</w:t>
-      </w:r>
-      <w:r>
-        <w:rPr/>
-        <w:t>. Ex.: Disponibilidade de 50% do tempo do cliente durante os testes.</w:t>
-      </w:r>
-      <w:bookmarkStart w:id="11" w:name="_GoBack"/>
-      <w:bookmarkEnd w:id="11"/>
-      <w:r>
-        <w:rPr/>
-        <w:t xml:space="preserve"> </w:t>
-      </w:r>
-      <w:hyperlink r:id="rId3">
-        <w:r>
-          <w:rPr>
-            <w:rStyle w:val="InternetLink"/>
-          </w:rPr>
-          <w:t>Saiba mais...</w:t>
-        </w:r>
-      </w:hyperlink>
-      <w:r>
-        <w:rPr/>
-        <w:t>]</w:t>
+        <w:t>A inexistência de um cliente torna impossível a elicitação correta de requisitos, e o tempo disponível para o desenvolvimento da aplicação pode ocasionar o corte de requisitos do software.</w:t>
       </w:r>
     </w:p>
     <w:p>
@@ -1902,10 +2097,12 @@
           <w:rFonts w:ascii="Arial Unicode MS" w:hAnsi="Arial Unicode MS"/>
         </w:rPr>
       </w:pPr>
+      <w:bookmarkStart w:id="11" w:name="__DdeLink__1826_1329810049"/>
       <w:bookmarkStart w:id="12" w:name="_Toc383380610"/>
       <w:bookmarkStart w:id="13" w:name="_Toc417921961"/>
       <w:bookmarkEnd w:id="12"/>
       <w:bookmarkEnd w:id="13"/>
+      <w:bookmarkEnd w:id="11"/>
       <w:r>
         <w:rPr>
           <w:rFonts w:ascii="Arial Unicode MS" w:hAnsi="Arial Unicode MS"/>
@@ -1916,63 +2113,15 @@
     <w:p>
       <w:pPr>
         <w:pStyle w:val="Comments"/>
+        <w:rPr>
+          <w:rFonts w:ascii="Arial Unicode MS" w:hAnsi="Arial Unicode MS"/>
+        </w:rPr>
+      </w:pPr>
+      <w:r>
         <w:rPr/>
-      </w:pPr>
-      <w:r>
-        <w:rPr/>
-        <w:t xml:space="preserve">[As entregas e os critérios de aceitação podem ser descritos na </w:t>
-      </w:r>
-      <w:hyperlink r:id="rId4">
-        <w:r>
-          <w:rPr>
-            <w:rStyle w:val="InternetLink"/>
-          </w:rPr>
-          <w:t>Estrutura analítica do projeto - EAP</w:t>
-        </w:r>
-      </w:hyperlink>
-      <w:r>
-        <w:rPr/>
-        <w:t xml:space="preserve"> e em seu </w:t>
-      </w:r>
-      <w:hyperlink r:id="rId5">
-        <w:r>
-          <w:rPr>
-            <w:rStyle w:val="InternetLink"/>
-          </w:rPr>
-          <w:t>Dicionário</w:t>
-        </w:r>
-      </w:hyperlink>
-      <w:r>
-        <w:rPr/>
-        <w:t>. ]</w:t>
-      </w:r>
-    </w:p>
-    <w:p>
-      <w:pPr>
-        <w:pStyle w:val="Normal"/>
-        <w:rPr>
-          <w:rFonts w:ascii="Arial Unicode MS" w:hAnsi="Arial Unicode MS"/>
-        </w:rPr>
-      </w:pPr>
-      <w:r>
-        <w:rPr>
-          <w:rFonts w:ascii="Arial Unicode MS" w:hAnsi="Arial Unicode MS"/>
-        </w:rPr>
-        <w:t>As entregas foram estruturadas conforme EAP abaixo.</w:t>
-      </w:r>
-    </w:p>
-    <w:p>
-      <w:pPr>
-        <w:pStyle w:val="Normal"/>
-        <w:rPr>
-          <w:rFonts w:ascii="Arial Unicode MS" w:hAnsi="Arial Unicode MS"/>
-        </w:rPr>
-      </w:pPr>
-      <w:r>
-        <w:rPr>
-          <w:rFonts w:ascii="Arial Unicode MS" w:hAnsi="Arial Unicode MS"/>
-        </w:rPr>
-        <w:t>Seus critérios de aceitação e o detalhamento das mesmas estão descritas no seu dicionário em anexo.</w:t>
+        <w:t>As entregas descritas na Estrutura Analítica do Projeto e no Diagrama de Gantt</w:t>
+        <w:tab/>
+        <w:t xml:space="preserve"> demonstra aos envolvidos os prazos a serem cumprimentos até a finalização do projeto.</w:t>
       </w:r>
     </w:p>
     <w:p>
@@ -2523,8 +2672,8 @@
       </w:r>
     </w:p>
     <w:sectPr>
-      <w:headerReference w:type="default" r:id="rId6"/>
-      <w:footerReference w:type="default" r:id="rId7"/>
+      <w:headerReference w:type="default" r:id="rId2"/>
+      <w:footerReference w:type="default" r:id="rId3"/>
       <w:type w:val="nextPage"/>
       <w:pgSz w:w="11906" w:h="16838"/>
       <w:pgMar w:left="1701" w:right="1701" w:header="708" w:top="1417" w:footer="708" w:bottom="1417" w:gutter="0"/>

</xml_diff>